<commit_message>
na migratie db versie 1.24
</commit_message>
<xml_diff>
--- a/templates/forms/v5.0.0b/3. Beoordeling plan van aanpak.docx
+++ b/templates/forms/v5.0.0b/3. Beoordeling plan van aanpak.docx
@@ -4997,8 +4997,8 @@
 </file>
 
 <file path=customXml/item4.xml><?xml version="1.0" encoding="utf-8"?>
-<ct:contentTypeSchema xmlns:ct="http://schemas.microsoft.com/office/2006/metadata/contentType" xmlns:ma="http://schemas.microsoft.com/office/2006/metadata/properties/metaAttributes" ct:_="" ma:_="" ma:contentTypeName="Document" ma:contentTypeID="0x010100AFFE6DEBB739B542B8FEAA2044EF31A3" ma:contentTypeVersion="16" ma:contentTypeDescription="Een nieuw document maken." ma:contentTypeScope="" ma:versionID="6f76822a87dec94ded47590863c36fbe">
-  <xsd:schema xmlns:xsd="http://www.w3.org/2001/XMLSchema" xmlns:xs="http://www.w3.org/2001/XMLSchema" xmlns:p="http://schemas.microsoft.com/office/2006/metadata/properties" xmlns:ns2="1bfdbfac-d942-47c5-b103-12b890db419b" xmlns:ns3="f2576369-ba53-4936-a3c0-7f0d82fb7778" targetNamespace="http://schemas.microsoft.com/office/2006/metadata/properties" ma:root="true" ma:fieldsID="2b111738bb78e2587f2d436f84d12744" ns2:_="" ns3:_="">
+<ct:contentTypeSchema xmlns:ct="http://schemas.microsoft.com/office/2006/metadata/contentType" xmlns:ma="http://schemas.microsoft.com/office/2006/metadata/properties/metaAttributes" ct:_="" ma:_="" ma:contentTypeName="Document" ma:contentTypeID="0x010100AFFE6DEBB739B542B8FEAA2044EF31A3" ma:contentTypeVersion="17" ma:contentTypeDescription="Een nieuw document maken." ma:contentTypeScope="" ma:versionID="203f714213f9939ffdb9d12666e4ed24">
+  <xsd:schema xmlns:xsd="http://www.w3.org/2001/XMLSchema" xmlns:xs="http://www.w3.org/2001/XMLSchema" xmlns:p="http://schemas.microsoft.com/office/2006/metadata/properties" xmlns:ns2="1bfdbfac-d942-47c5-b103-12b890db419b" xmlns:ns3="f2576369-ba53-4936-a3c0-7f0d82fb7778" targetNamespace="http://schemas.microsoft.com/office/2006/metadata/properties" ma:root="true" ma:fieldsID="1026762a0c59493e2a3d7946b4380e53" ns2:_="" ns3:_="">
     <xsd:import namespace="1bfdbfac-d942-47c5-b103-12b890db419b"/>
     <xsd:import namespace="f2576369-ba53-4936-a3c0-7f0d82fb7778"/>
     <xsd:element name="properties">
@@ -5022,6 +5022,7 @@
                 <xsd:element ref="ns3:TaxCatchAll" minOccurs="0"/>
                 <xsd:element ref="ns2:MediaServiceLocation" minOccurs="0"/>
                 <xsd:element ref="ns2:MediaServiceObjectDetectorVersions" minOccurs="0"/>
+                <xsd:element ref="ns2:MediaServiceSearchProperties" minOccurs="0"/>
               </xsd:all>
             </xsd:complexType>
           </xsd:element>
@@ -5096,6 +5097,11 @@
     <xsd:element name="MediaServiceObjectDetectorVersions" ma:index="23" nillable="true" ma:displayName="MediaServiceObjectDetectorVersions" ma:hidden="true" ma:indexed="true" ma:internalName="MediaServiceObjectDetectorVersions" ma:readOnly="true">
       <xsd:simpleType>
         <xsd:restriction base="dms:Text"/>
+      </xsd:simpleType>
+    </xsd:element>
+    <xsd:element name="MediaServiceSearchProperties" ma:index="24" nillable="true" ma:displayName="MediaServiceSearchProperties" ma:hidden="true" ma:internalName="MediaServiceSearchProperties" ma:readOnly="true">
+      <xsd:simpleType>
+        <xsd:restriction base="dms:Note"/>
       </xsd:simpleType>
     </xsd:element>
   </xsd:schema>
@@ -5268,20 +5274,5 @@
 </file>
 
 <file path=customXml/itemProps4.xml><?xml version="1.0" encoding="utf-8"?>
-<ds:datastoreItem xmlns:ds="http://schemas.openxmlformats.org/officeDocument/2006/customXml" ds:itemID="{ADB310E4-3D0D-4AA5-A23C-95902E903A4F}">
-  <ds:schemaRefs>
-    <ds:schemaRef ds:uri="http://schemas.microsoft.com/office/2006/metadata/contentType"/>
-    <ds:schemaRef ds:uri="http://schemas.microsoft.com/office/2006/metadata/properties/metaAttributes"/>
-    <ds:schemaRef ds:uri="http://www.w3.org/2001/XMLSchema"/>
-    <ds:schemaRef ds:uri="http://schemas.microsoft.com/office/2006/metadata/properties"/>
-    <ds:schemaRef ds:uri="1bfdbfac-d942-47c5-b103-12b890db419b"/>
-    <ds:schemaRef ds:uri="f2576369-ba53-4936-a3c0-7f0d82fb7778"/>
-    <ds:schemaRef ds:uri="http://schemas.microsoft.com/office/2006/documentManagement/types"/>
-    <ds:schemaRef ds:uri="http://schemas.microsoft.com/office/infopath/2007/PartnerControls"/>
-    <ds:schemaRef ds:uri="http://schemas.openxmlformats.org/package/2006/metadata/core-properties"/>
-    <ds:schemaRef ds:uri="http://purl.org/dc/elements/1.1/"/>
-    <ds:schemaRef ds:uri="http://purl.org/dc/terms/"/>
-    <ds:schemaRef ds:uri="http://schemas.microsoft.com/internal/obd"/>
-  </ds:schemaRefs>
-</ds:datastoreItem>
+<ds:datastoreItem xmlns:ds="http://schemas.openxmlformats.org/officeDocument/2006/customXml" ds:itemID="{F1C643C8-C64F-4134-9DB4-CB2CC3BE7FC0}"/>
 </file>
</xml_diff>